<commit_message>
Adding sub repo for tf classification
</commit_message>
<xml_diff>
--- a/Literature_review.docx
+++ b/Literature_review.docx
@@ -424,7 +424,15 @@
         <w:jc w:val="both"/>
       </w:pPr>
       <w:r>
-        <w:t>Algorithm Used: Adamax to perform optimization with learning rate of 0.001</w:t>
+        <w:t xml:space="preserve">Algorithm Used: </w:t>
+      </w:r>
+      <w:proofErr w:type="spellStart"/>
+      <w:r>
+        <w:t>Adamax</w:t>
+      </w:r>
+      <w:proofErr w:type="spellEnd"/>
+      <w:r>
+        <w:t xml:space="preserve"> to perform optimization with learning rate of 0.001</w:t>
       </w:r>
     </w:p>
     <w:p>
@@ -908,19 +916,7 @@
           <w:u w:val="single"/>
         </w:rPr>
         <w:lastRenderedPageBreak/>
-        <w:t>Shallow-Depth Insertion: Peg in Shallow Hole</w:t>
-      </w:r>
-      <w:r>
-        <w:rPr>
-          <w:u w:val="single"/>
-        </w:rPr>
-        <w:t xml:space="preserve"> </w:t>
-      </w:r>
-      <w:r>
-        <w:rPr>
-          <w:u w:val="single"/>
-        </w:rPr>
-        <w:t>Through Robotic In-Hand Manipulation</w:t>
+        <w:t>Shallow-Depth Insertion: Peg in Shallow Hole Through Robotic In-Hand Manipulation</w:t>
       </w:r>
     </w:p>
     <w:p>
@@ -985,7 +981,15 @@
         </w:tabs>
       </w:pPr>
       <w:r>
-        <w:t>Traditionally, the peg is held on the sides which will make contact with the wall of the deep hole</w:t>
+        <w:t xml:space="preserve">Traditionally, the peg is held on the sides which will </w:t>
+      </w:r>
+      <w:proofErr w:type="gramStart"/>
+      <w:r>
+        <w:t>make contact with</w:t>
+      </w:r>
+      <w:proofErr w:type="gramEnd"/>
+      <w:r>
+        <w:t xml:space="preserve"> the wall of the deep hole</w:t>
       </w:r>
     </w:p>
     <w:p>
@@ -1100,11 +1104,6 @@
       <w:pPr>
         <w:jc w:val="both"/>
       </w:pPr>
-    </w:p>
-    <w:p>
-      <w:pPr>
-        <w:jc w:val="both"/>
-      </w:pPr>
       <w:r>
         <w:t xml:space="preserve">Introduction: </w:t>
       </w:r>
@@ -1124,15 +1123,25 @@
           <w:sz w:val="20"/>
           <w:szCs w:val="20"/>
         </w:rPr>
-        <w:t>Reinforcement learning</w:t>
-      </w:r>
+        <w:t>Reinforcement learning relies on trial and error</w:t>
+      </w:r>
+    </w:p>
+    <w:p>
+      <w:pPr>
+        <w:pStyle w:val="ListParagraph"/>
+        <w:numPr>
+          <w:ilvl w:val="0"/>
+          <w:numId w:val="3"/>
+        </w:numPr>
+        <w:jc w:val="both"/>
+      </w:pPr>
       <w:r>
         <w:rPr>
           <w:rFonts w:ascii="NimbusRomNo9L-Regu" w:hAnsi="NimbusRomNo9L-Regu" w:cs="NimbusRomNo9L-Regu"/>
           <w:sz w:val="20"/>
           <w:szCs w:val="20"/>
         </w:rPr>
-        <w:t xml:space="preserve"> relies on trial and error</w:t>
+        <w:t>Deep RL handles high dimensional inputs</w:t>
       </w:r>
     </w:p>
     <w:p>
@@ -1143,37 +1152,27 @@
           <w:numId w:val="3"/>
         </w:numPr>
         <w:jc w:val="both"/>
-      </w:pPr>
-      <w:r>
         <w:rPr>
           <w:rFonts w:ascii="NimbusRomNo9L-Regu" w:hAnsi="NimbusRomNo9L-Regu" w:cs="NimbusRomNo9L-Regu"/>
           <w:sz w:val="20"/>
           <w:szCs w:val="20"/>
         </w:rPr>
-        <w:t>Deep RL handles high dimensional inputs</w:t>
-      </w:r>
-    </w:p>
-    <w:p>
-      <w:pPr>
-        <w:pStyle w:val="ListParagraph"/>
-        <w:numPr>
-          <w:ilvl w:val="0"/>
-          <w:numId w:val="3"/>
-        </w:numPr>
-        <w:jc w:val="both"/>
+      </w:pPr>
+      <w:r>
         <w:rPr>
           <w:rFonts w:ascii="NimbusRomNo9L-Regu" w:hAnsi="NimbusRomNo9L-Regu" w:cs="NimbusRomNo9L-Regu"/>
           <w:sz w:val="20"/>
           <w:szCs w:val="20"/>
         </w:rPr>
-      </w:pPr>
+        <w:t>D</w:t>
+      </w:r>
       <w:r>
         <w:rPr>
           <w:rFonts w:ascii="NimbusRomNo9L-Regu" w:hAnsi="NimbusRomNo9L-Regu" w:cs="NimbusRomNo9L-Regu"/>
           <w:sz w:val="20"/>
           <w:szCs w:val="20"/>
         </w:rPr>
-        <w:t>D</w:t>
+        <w:t>eep RL has thus far not seen wide adoption in the automation community due to several</w:t>
       </w:r>
       <w:r>
         <w:rPr>
@@ -1181,7 +1180,7 @@
           <w:sz w:val="20"/>
           <w:szCs w:val="20"/>
         </w:rPr>
-        <w:t>eep RL has thus far not seen wide adoption in the automation community due to several</w:t>
+        <w:t xml:space="preserve"> </w:t>
       </w:r>
       <w:r>
         <w:rPr>
@@ -1189,7 +1188,7 @@
           <w:sz w:val="20"/>
           <w:szCs w:val="20"/>
         </w:rPr>
-        <w:t xml:space="preserve"> </w:t>
+        <w:t>practical obstacles</w:t>
       </w:r>
       <w:r>
         <w:rPr>
@@ -1197,7 +1196,7 @@
           <w:sz w:val="20"/>
           <w:szCs w:val="20"/>
         </w:rPr>
-        <w:t>practical obstacles</w:t>
+        <w:t xml:space="preserve"> such as</w:t>
       </w:r>
       <w:r>
         <w:rPr>
@@ -1205,7 +1204,7 @@
           <w:sz w:val="20"/>
           <w:szCs w:val="20"/>
         </w:rPr>
-        <w:t xml:space="preserve"> such as</w:t>
+        <w:t xml:space="preserve"> sample efficiency: </w:t>
       </w:r>
       <w:r>
         <w:rPr>
@@ -1213,7 +1212,7 @@
           <w:sz w:val="20"/>
           <w:szCs w:val="20"/>
         </w:rPr>
-        <w:t xml:space="preserve"> sample efficiency: </w:t>
+        <w:t>tasks must be completed without excessive</w:t>
       </w:r>
       <w:r>
         <w:rPr>
@@ -1221,7 +1220,7 @@
           <w:sz w:val="20"/>
           <w:szCs w:val="20"/>
         </w:rPr>
-        <w:t>tasks must be completed without excessive</w:t>
+        <w:t xml:space="preserve"> </w:t>
       </w:r>
       <w:r>
         <w:rPr>
@@ -1229,45 +1228,37 @@
           <w:sz w:val="20"/>
           <w:szCs w:val="20"/>
         </w:rPr>
-        <w:t xml:space="preserve"> </w:t>
-      </w:r>
-      <w:r>
+        <w:t>interaction time or wear and tear on the robot</w:t>
+      </w:r>
+    </w:p>
+    <w:p>
+      <w:pPr>
+        <w:pStyle w:val="ListParagraph"/>
+        <w:numPr>
+          <w:ilvl w:val="0"/>
+          <w:numId w:val="3"/>
+        </w:numPr>
+        <w:jc w:val="both"/>
         <w:rPr>
           <w:rFonts w:ascii="NimbusRomNo9L-Regu" w:hAnsi="NimbusRomNo9L-Regu" w:cs="NimbusRomNo9L-Regu"/>
           <w:sz w:val="20"/>
           <w:szCs w:val="20"/>
         </w:rPr>
-        <w:t>interaction time or wear and tear on the robot</w:t>
-      </w:r>
-    </w:p>
-    <w:p>
-      <w:pPr>
-        <w:pStyle w:val="ListParagraph"/>
-        <w:numPr>
-          <w:ilvl w:val="0"/>
-          <w:numId w:val="3"/>
-        </w:numPr>
-        <w:jc w:val="both"/>
+      </w:pPr>
+      <w:r>
         <w:rPr>
           <w:rFonts w:ascii="NimbusRomNo9L-Regu" w:hAnsi="NimbusRomNo9L-Regu" w:cs="NimbusRomNo9L-Regu"/>
           <w:sz w:val="20"/>
           <w:szCs w:val="20"/>
         </w:rPr>
-      </w:pPr>
+        <w:t xml:space="preserve">Another obstacle is specifying the goal when sparse rewards are present and designing a reward function in such situations manually. </w:t>
+      </w:r>
       <w:r>
         <w:rPr>
           <w:rFonts w:ascii="NimbusRomNo9L-Regu" w:hAnsi="NimbusRomNo9L-Regu" w:cs="NimbusRomNo9L-Regu"/>
           <w:sz w:val="20"/>
           <w:szCs w:val="20"/>
         </w:rPr>
-        <w:t xml:space="preserve">Another obstacle is specifying the goal when sparse rewards are present and designing a reward function in such situations manually. </w:t>
-      </w:r>
-      <w:r>
-        <w:rPr>
-          <w:rFonts w:ascii="NimbusRomNo9L-Regu" w:hAnsi="NimbusRomNo9L-Regu" w:cs="NimbusRomNo9L-Regu"/>
-          <w:sz w:val="20"/>
-          <w:szCs w:val="20"/>
-        </w:rPr>
         <w:tab/>
       </w:r>
     </w:p>
@@ -1299,22 +1290,7 @@
         <w:jc w:val="both"/>
       </w:pPr>
       <w:r>
-        <w:t xml:space="preserve">Using simple sparse rewards. Sample requirements are reduced by using the prior knowledge on the task. </w:t>
-      </w:r>
-      <w:r>
-        <w:t>To handle this challenge, we extend the residual RL</w:t>
-      </w:r>
-      <w:r>
-        <w:t xml:space="preserve"> </w:t>
-      </w:r>
-      <w:r>
-        <w:t>approach, which learns a parametric policy on top of a fixed, hand-specified controller, to the</w:t>
-      </w:r>
-      <w:r>
-        <w:t xml:space="preserve"> </w:t>
-      </w:r>
-      <w:r>
-        <w:t>setting of vision-based manipulation.</w:t>
+        <w:t>Using simple sparse rewards. Sample requirements are reduced by using the prior knowledge on the task. To handle this challenge, we extend the residual RL approach, which learns a parametric policy on top of a fixed, hand-specified controller, to the setting of vision-based manipulation.</w:t>
       </w:r>
     </w:p>
     <w:p>
@@ -1351,16 +1327,21 @@
       <w:pPr>
         <w:jc w:val="both"/>
       </w:pPr>
+    </w:p>
+    <w:p>
+      <w:pPr>
+        <w:jc w:val="both"/>
+      </w:pPr>
+      <w:r>
+        <w:t xml:space="preserve">Methods: </w:t>
+      </w:r>
+    </w:p>
+    <w:p>
+      <w:pPr>
+        <w:jc w:val="both"/>
+      </w:pPr>
       <w:r>
         <w:lastRenderedPageBreak/>
-        <w:t xml:space="preserve">Methods: </w:t>
-      </w:r>
-    </w:p>
-    <w:p>
-      <w:pPr>
-        <w:jc w:val="both"/>
-      </w:pPr>
-      <w:r>
         <w:t>Various RL algorithms are evaluated to choose the most appropriate for the insertion of various cables task:</w:t>
       </w:r>
     </w:p>
@@ -1447,22 +1428,7 @@
         <w:jc w:val="both"/>
       </w:pPr>
       <w:r>
-        <w:t>T</w:t>
-      </w:r>
-      <w:r>
-        <w:t>wo</w:t>
-      </w:r>
-      <w:r>
-        <w:t xml:space="preserve"> </w:t>
-      </w:r>
-      <w:r>
-        <w:t>types of natural rewards that are intuitive for users to provide: an image directly specifying a goal</w:t>
-      </w:r>
-      <w:r>
-        <w:t xml:space="preserve"> </w:t>
-      </w:r>
-      <w:r>
-        <w:t>and a binary sparse reward indicating success.</w:t>
+        <w:t>Two types of natural rewards that are intuitive for users to provide: an image directly specifying a goal and a binary sparse reward indicating success.</w:t>
       </w:r>
     </w:p>
     <w:p>
@@ -1495,13 +1461,15 @@
         <w:jc w:val="both"/>
       </w:pPr>
       <w:r>
-        <w:t>aim to answer the following questions: (1) Can such trained policies provide comparable</w:t>
-      </w:r>
-      <w:r>
-        <w:t xml:space="preserve"> </w:t>
-      </w:r>
-      <w:r>
-        <w:t>performance to policies that are trained with densely-shaped rewards?</w:t>
+        <w:t xml:space="preserve">aim to answer the following questions: (1) Can such trained policies provide comparable performance to policies that are trained with </w:t>
+      </w:r>
+      <w:proofErr w:type="gramStart"/>
+      <w:r>
+        <w:t>densely-shaped</w:t>
+      </w:r>
+      <w:proofErr w:type="gramEnd"/>
+      <w:r>
+        <w:t xml:space="preserve"> rewards?</w:t>
       </w:r>
     </w:p>
     <w:p>
@@ -1521,13 +1489,7 @@
         <w:jc w:val="both"/>
       </w:pPr>
       <w:r>
-        <w:t>Are these trained policies</w:t>
-      </w:r>
-      <w:r>
-        <w:t xml:space="preserve"> </w:t>
-      </w:r>
-      <w:r>
-        <w:t>robust to small variations and noise?</w:t>
+        <w:t>Are these trained policies robust to small variations and noise?</w:t>
       </w:r>
     </w:p>
     <w:p>
@@ -1551,61 +1513,17 @@
         </w:rPr>
       </w:pPr>
       <w:r>
-        <w:t>E</w:t>
-      </w:r>
-      <w:r>
-        <w:t xml:space="preserve">xperiments show that a </w:t>
+        <w:t xml:space="preserve">Experiments show that a </w:t>
       </w:r>
       <w:r>
         <w:rPr>
           <w:b/>
           <w:bCs/>
         </w:rPr>
-        <w:t>successful</w:t>
-      </w:r>
-      <w:r>
-        <w:rPr>
-          <w:b/>
-          <w:bCs/>
-        </w:rPr>
-        <w:t xml:space="preserve"> </w:t>
-      </w:r>
-      <w:r>
-        <w:rPr>
-          <w:b/>
-          <w:bCs/>
-        </w:rPr>
-        <w:t>and consistent vision-based insertion policy</w:t>
-      </w:r>
-      <w:r>
-        <w:t xml:space="preserve"> can be learned from relatively few samples using</w:t>
-      </w:r>
-      <w:r>
-        <w:t xml:space="preserve"> </w:t>
-      </w:r>
-      <w:r>
-        <w:t>residual RL</w:t>
-      </w:r>
-      <w:r>
-        <w:t xml:space="preserve">. The </w:t>
-      </w:r>
-      <w:r>
-        <w:t>distance between images</w:t>
-      </w:r>
-      <w:r>
-        <w:t xml:space="preserve"> </w:t>
-      </w:r>
-      <w:r>
-        <w:t>corresponds to a relatively dense reward signal</w:t>
-      </w:r>
-      <w:r>
-        <w:t xml:space="preserve"> </w:t>
-      </w:r>
-      <w:r>
-        <w:t>which is sufficient to distinguish the different</w:t>
-      </w:r>
-      <w:r>
-        <w:t xml:space="preserve"> </w:t>
+        <w:t>successful and consistent vision-based insertion policy</w:t>
+      </w:r>
+      <w:r>
+        <w:t xml:space="preserve"> can be learned from relatively few samples using residual RL. The distance between images corresponds to a relatively dense reward signal which is sufficient to distinguish the different </w:t>
       </w:r>
       <w:r>
         <w:rPr>
@@ -1634,31 +1552,7 @@
         <w:rPr>
           <w:rFonts w:cstheme="minorHAnsi"/>
         </w:rPr>
-        <w:t>All methods</w:t>
-      </w:r>
-      <w:r>
-        <w:rPr>
-          <w:rFonts w:cstheme="minorHAnsi"/>
-        </w:rPr>
-        <w:t xml:space="preserve"> </w:t>
-      </w:r>
-      <w:r>
-        <w:rPr>
-          <w:rFonts w:cstheme="minorHAnsi"/>
-        </w:rPr>
-        <w:t>are able to achieve very high success rates in</w:t>
-      </w:r>
-      <w:r>
-        <w:rPr>
-          <w:rFonts w:cstheme="minorHAnsi"/>
-        </w:rPr>
-        <w:t xml:space="preserve"> </w:t>
-      </w:r>
-      <w:r>
-        <w:rPr>
-          <w:rFonts w:cstheme="minorHAnsi"/>
-        </w:rPr>
-        <w:t>the sparse setting</w:t>
+        <w:t>All methods are able to achieve very high success rates in the sparse setting</w:t>
       </w:r>
       <w:r>
         <w:rPr>
@@ -1817,79 +1711,7 @@
           <w:sz w:val="20"/>
           <w:szCs w:val="20"/>
         </w:rPr>
-        <w:t>One practical direction for future work is focusing on multi-stage assembly tasks through vision.</w:t>
-      </w:r>
-      <w:r>
-        <w:rPr>
-          <w:rFonts w:ascii="NimbusRomNo9L-Regu" w:hAnsi="NimbusRomNo9L-Regu" w:cs="NimbusRomNo9L-Regu"/>
-          <w:sz w:val="20"/>
-          <w:szCs w:val="20"/>
-        </w:rPr>
-        <w:t xml:space="preserve"> </w:t>
-      </w:r>
-      <w:r>
-        <w:rPr>
-          <w:rFonts w:ascii="NimbusRomNo9L-Regu" w:hAnsi="NimbusRomNo9L-Regu" w:cs="NimbusRomNo9L-Regu"/>
-          <w:sz w:val="20"/>
-          <w:szCs w:val="20"/>
-        </w:rPr>
-        <w:t>This would pose a challenge to the goal-based policies as the background would be visually more</w:t>
-      </w:r>
-      <w:r>
-        <w:rPr>
-          <w:rFonts w:ascii="NimbusRomNo9L-Regu" w:hAnsi="NimbusRomNo9L-Regu" w:cs="NimbusRomNo9L-Regu"/>
-          <w:sz w:val="20"/>
-          <w:szCs w:val="20"/>
-        </w:rPr>
-        <w:t xml:space="preserve"> </w:t>
-      </w:r>
-      <w:r>
-        <w:rPr>
-          <w:rFonts w:ascii="NimbusRomNo9L-Regu" w:hAnsi="NimbusRomNo9L-Regu" w:cs="NimbusRomNo9L-Regu"/>
-          <w:sz w:val="20"/>
-          <w:szCs w:val="20"/>
-        </w:rPr>
-        <w:t>complex. Moreover, multi-step tasks involve adapting to previous mistakes or inaccuracies, which</w:t>
-      </w:r>
-      <w:r>
-        <w:rPr>
-          <w:rFonts w:ascii="NimbusRomNo9L-Regu" w:hAnsi="NimbusRomNo9L-Regu" w:cs="NimbusRomNo9L-Regu"/>
-          <w:sz w:val="20"/>
-          <w:szCs w:val="20"/>
-        </w:rPr>
-        <w:t xml:space="preserve"> </w:t>
-      </w:r>
-      <w:r>
-        <w:rPr>
-          <w:rFonts w:ascii="NimbusRomNo9L-Regu" w:hAnsi="NimbusRomNo9L-Regu" w:cs="NimbusRomNo9L-Regu"/>
-          <w:sz w:val="20"/>
-          <w:szCs w:val="20"/>
-        </w:rPr>
-        <w:t>could be difficult but should be able to be handled by RL. Extending the presented approach to</w:t>
-      </w:r>
-      <w:r>
-        <w:rPr>
-          <w:rFonts w:ascii="NimbusRomNo9L-Regu" w:hAnsi="NimbusRomNo9L-Regu" w:cs="NimbusRomNo9L-Regu"/>
-          <w:sz w:val="20"/>
-          <w:szCs w:val="20"/>
-        </w:rPr>
-        <w:t xml:space="preserve"> </w:t>
-      </w:r>
-      <w:r>
-        <w:rPr>
-          <w:rFonts w:ascii="NimbusRomNo9L-Regu" w:hAnsi="NimbusRomNo9L-Regu" w:cs="NimbusRomNo9L-Regu"/>
-          <w:sz w:val="20"/>
-          <w:szCs w:val="20"/>
-        </w:rPr>
-        <w:t>multi-stage assembly tasks will pave the road to a higher robot autonomy in flexible manufacturing</w:t>
-      </w:r>
-      <w:r>
-        <w:rPr>
-          <w:rFonts w:ascii="NimbusRomNo9L-Regu" w:hAnsi="NimbusRomNo9L-Regu" w:cs="NimbusRomNo9L-Regu"/>
-          <w:sz w:val="20"/>
-          <w:szCs w:val="20"/>
-        </w:rPr>
-        <w:t>.</w:t>
+        <w:t>One practical direction for future work is focusing on multi-stage assembly tasks through vision. This would pose a challenge to the goal-based policies as the background would be visually more complex. Moreover, multi-step tasks involve adapting to previous mistakes or inaccuracies, which could be difficult but should be able to be handled by RL. Extending the presented approach to multi-stage assembly tasks will pave the road to a higher robot autonomy in flexible manufacturing.</w:t>
       </w:r>
     </w:p>
     <w:p>
@@ -1912,8 +1734,6 @@
         <w:adjustRightInd w:val="0"/>
         <w:spacing w:after="0" w:line="240" w:lineRule="auto"/>
       </w:pPr>
-      <w:bookmarkStart w:id="0" w:name="_GoBack"/>
-      <w:bookmarkEnd w:id="0"/>
       <w:r>
         <w:t>To explore:</w:t>
       </w:r>
@@ -2008,6 +1828,226 @@
         <w:t xml:space="preserve">How do you manually shape this reward function? </w:t>
       </w:r>
     </w:p>
+    <w:p>
+      <w:pPr>
+        <w:autoSpaceDE w:val="0"/>
+        <w:autoSpaceDN w:val="0"/>
+        <w:adjustRightInd w:val="0"/>
+        <w:spacing w:after="0" w:line="240" w:lineRule="auto"/>
+        <w:jc w:val="center"/>
+        <w:rPr>
+          <w:rFonts w:ascii="Calibri" w:hAnsi="Calibri" w:cs="Calibri"/>
+          <w:u w:val="single"/>
+        </w:rPr>
+      </w:pPr>
+      <w:r>
+        <w:br w:type="page"/>
+      </w:r>
+      <w:r>
+        <w:rPr>
+          <w:rFonts w:ascii="Calibri" w:hAnsi="Calibri" w:cs="Calibri"/>
+          <w:u w:val="single"/>
+        </w:rPr>
+        <w:lastRenderedPageBreak/>
+        <w:t>Robotic Arm Control and Task Training</w:t>
+      </w:r>
+    </w:p>
+    <w:p>
+      <w:pPr>
+        <w:jc w:val="center"/>
+        <w:rPr>
+          <w:rFonts w:ascii="Calibri" w:hAnsi="Calibri" w:cs="Calibri"/>
+          <w:u w:val="single"/>
+        </w:rPr>
+      </w:pPr>
+      <w:r>
+        <w:rPr>
+          <w:rFonts w:ascii="Calibri" w:hAnsi="Calibri" w:cs="Calibri"/>
+          <w:u w:val="single"/>
+        </w:rPr>
+        <w:t>through Deep Reinforcement Learning</w:t>
+      </w:r>
+    </w:p>
+    <w:p>
+      <w:pPr>
+        <w:jc w:val="center"/>
+        <w:rPr>
+          <w:rFonts w:ascii="Calibri" w:hAnsi="Calibri" w:cs="Calibri"/>
+          <w:u w:val="single"/>
+        </w:rPr>
+      </w:pPr>
+    </w:p>
+    <w:p>
+      <w:pPr>
+        <w:rPr>
+          <w:rFonts w:ascii="Calibri" w:hAnsi="Calibri" w:cs="Calibri"/>
+          <w:u w:val="single"/>
+        </w:rPr>
+      </w:pPr>
+      <w:r>
+        <w:rPr>
+          <w:rFonts w:ascii="Calibri" w:hAnsi="Calibri" w:cs="Calibri"/>
+          <w:u w:val="single"/>
+        </w:rPr>
+        <w:t>Abstract:</w:t>
+      </w:r>
+    </w:p>
+    <w:p>
+      <w:pPr>
+        <w:rPr>
+          <w:rFonts w:ascii="Calibri" w:hAnsi="Calibri" w:cs="Calibri"/>
+          <w:u w:val="single"/>
+        </w:rPr>
+      </w:pPr>
+    </w:p>
+    <w:p>
+      <w:pPr>
+        <w:pStyle w:val="ListParagraph"/>
+        <w:numPr>
+          <w:ilvl w:val="0"/>
+          <w:numId w:val="3"/>
+        </w:numPr>
+        <w:rPr>
+          <w:rFonts w:ascii="Calibri" w:hAnsi="Calibri" w:cs="Calibri"/>
+        </w:rPr>
+      </w:pPr>
+      <w:r>
+        <w:rPr>
+          <w:rFonts w:ascii="Calibri" w:hAnsi="Calibri" w:cs="Calibri"/>
+        </w:rPr>
+        <w:t>Proposes a comparison be</w:t>
+      </w:r>
+      <w:r>
+        <w:rPr>
+          <w:rFonts w:ascii="Calibri" w:hAnsi="Calibri" w:cs="Calibri"/>
+        </w:rPr>
+        <w:t xml:space="preserve">tween Trust Region Policy Optimization and Deep Q-Network with Normalized Advantage Functions with respect to DDPG and Vanilla Policy Gradient. </w:t>
+      </w:r>
+    </w:p>
+    <w:p>
+      <w:pPr>
+        <w:pStyle w:val="ListParagraph"/>
+        <w:numPr>
+          <w:ilvl w:val="0"/>
+          <w:numId w:val="3"/>
+        </w:numPr>
+        <w:rPr>
+          <w:rFonts w:ascii="Calibri" w:hAnsi="Calibri" w:cs="Calibri"/>
+        </w:rPr>
+      </w:pPr>
+      <w:r>
+        <w:rPr>
+          <w:rFonts w:ascii="Calibri" w:hAnsi="Calibri" w:cs="Calibri"/>
+        </w:rPr>
+        <w:t>Former has better performance than the latter</w:t>
+      </w:r>
+    </w:p>
+    <w:p>
+      <w:pPr>
+        <w:pStyle w:val="ListParagraph"/>
+        <w:numPr>
+          <w:ilvl w:val="0"/>
+          <w:numId w:val="3"/>
+        </w:numPr>
+        <w:rPr>
+          <w:rFonts w:ascii="Calibri" w:hAnsi="Calibri" w:cs="Calibri"/>
+        </w:rPr>
+      </w:pPr>
+      <w:r>
+        <w:rPr>
+          <w:rFonts w:ascii="Calibri" w:hAnsi="Calibri" w:cs="Calibri"/>
+        </w:rPr>
+        <w:t>Can be transferred to real world without an</w:t>
+      </w:r>
+      <w:bookmarkStart w:id="0" w:name="_GoBack"/>
+      <w:bookmarkEnd w:id="0"/>
+      <w:r>
+        <w:rPr>
+          <w:rFonts w:ascii="Calibri" w:hAnsi="Calibri" w:cs="Calibri"/>
+        </w:rPr>
+        <w:t>y changes</w:t>
+      </w:r>
+    </w:p>
+    <w:p>
+      <w:pPr>
+        <w:rPr>
+          <w:rFonts w:ascii="Calibri" w:hAnsi="Calibri" w:cs="Calibri"/>
+          <w:u w:val="single"/>
+        </w:rPr>
+      </w:pPr>
+    </w:p>
+    <w:p>
+      <w:pPr>
+        <w:rPr>
+          <w:rFonts w:ascii="Calibri" w:hAnsi="Calibri" w:cs="Calibri"/>
+          <w:u w:val="single"/>
+        </w:rPr>
+      </w:pPr>
+      <w:r>
+        <w:rPr>
+          <w:rFonts w:ascii="Calibri" w:hAnsi="Calibri" w:cs="Calibri"/>
+          <w:u w:val="single"/>
+        </w:rPr>
+        <w:t>Introduction:</w:t>
+      </w:r>
+    </w:p>
+    <w:p>
+      <w:pPr>
+        <w:pStyle w:val="ListParagraph"/>
+        <w:numPr>
+          <w:ilvl w:val="0"/>
+          <w:numId w:val="3"/>
+        </w:numPr>
+        <w:rPr>
+          <w:rFonts w:ascii="Calibri" w:hAnsi="Calibri" w:cs="Calibri"/>
+          <w:u w:val="single"/>
+        </w:rPr>
+      </w:pPr>
+      <w:r>
+        <w:rPr>
+          <w:rFonts w:ascii="Calibri" w:hAnsi="Calibri" w:cs="Calibri"/>
+        </w:rPr>
+        <w:t xml:space="preserve">There is a need for flexibility </w:t>
+      </w:r>
+      <w:r>
+        <w:rPr>
+          <w:rFonts w:ascii="Calibri" w:hAnsi="Calibri" w:cs="Calibri"/>
+        </w:rPr>
+        <w:t>in control which can be achieved by RL</w:t>
+      </w:r>
+    </w:p>
+    <w:p>
+      <w:pPr>
+        <w:pStyle w:val="ListParagraph"/>
+        <w:numPr>
+          <w:ilvl w:val="0"/>
+          <w:numId w:val="3"/>
+        </w:numPr>
+        <w:rPr>
+          <w:rFonts w:ascii="Calibri" w:hAnsi="Calibri" w:cs="Calibri"/>
+          <w:u w:val="single"/>
+        </w:rPr>
+      </w:pPr>
+      <w:r>
+        <w:rPr>
+          <w:rFonts w:ascii="Calibri" w:hAnsi="Calibri" w:cs="Calibri"/>
+        </w:rPr>
+        <w:t>Fuzzy neural networks and explanation based neural networks used for navigation tasks</w:t>
+      </w:r>
+    </w:p>
+    <w:p>
+      <w:pPr>
+        <w:pStyle w:val="ListParagraph"/>
+        <w:numPr>
+          <w:ilvl w:val="0"/>
+          <w:numId w:val="3"/>
+        </w:numPr>
+        <w:rPr>
+          <w:rFonts w:ascii="Calibri" w:hAnsi="Calibri" w:cs="Calibri"/>
+          <w:u w:val="single"/>
+        </w:rPr>
+      </w:pPr>
+    </w:p>
     <w:sectPr>
       <w:pgSz w:w="11906" w:h="16838"/>
       <w:pgMar w:top="1440" w:right="1440" w:bottom="1440" w:left="1440" w:header="708" w:footer="708" w:gutter="0"/>
@@ -2041,7 +2081,7 @@
         <v:path o:extrusionok="f" gradientshapeok="t" o:connecttype="rect"/>
         <o:lock v:ext="edit" aspectratio="t"/>
       </v:shapetype>
-      <v:shape id="_x0000_i1063" type="#_x0000_t75" style="width:12pt;height:14.3pt;visibility:visible;mso-wrap-style:square" o:bullet="t">
+      <v:shape id="_x0000_i1038" type="#_x0000_t75" style="width:12pt;height:14.2pt;visibility:visible;mso-wrap-style:square" o:bullet="t">
         <v:imagedata r:id="rId1" o:title=""/>
       </v:shape>
     </w:pict>
@@ -2055,7 +2095,7 @@
       <w:lvlText w:val="-"/>
       <w:lvlJc w:val="left"/>
       <w:pPr>
-        <w:ind w:left="1080" w:hanging="360"/>
+        <w:ind w:left="360" w:hanging="360"/>
       </w:pPr>
       <w:rPr>
         <w:rFonts w:ascii="Calibri" w:eastAsiaTheme="minorHAnsi" w:hAnsi="Calibri" w:cs="Calibri" w:hint="default"/>
@@ -3717,7 +3757,7 @@
 </file>
 
 <file path=customXml/itemProps1.xml><?xml version="1.0" encoding="utf-8"?>
-<ds:datastoreItem xmlns:ds="http://schemas.openxmlformats.org/officeDocument/2006/customXml" ds:itemID="{A737D816-4B1B-4E8F-9FF5-8B07F00685D8}">
+<ds:datastoreItem xmlns:ds="http://schemas.openxmlformats.org/officeDocument/2006/customXml" ds:itemID="{DBB3A6F4-ECF1-4C50-92C2-90C30DE291D4}">
   <ds:schemaRefs>
     <ds:schemaRef ds:uri="http://schemas.openxmlformats.org/officeDocument/2006/bibliography"/>
   </ds:schemaRefs>

</xml_diff>